<commit_message>
written some more tutorial
Signed-off-by: Callum <callum.terris@gmail.com>
</commit_message>
<xml_diff>
--- a/Tutorial/Tutorial.docx
+++ b/Tutorial/Tutorial.docx
@@ -17,6 +17,129 @@
         <w:t>In this tutorial you will create a simple wander behaviour using the unity interface.</w:t>
       </w:r>
     </w:p>
+    <w:p>
+      <w:pPr>
+        <w:pStyle w:val="Caption"/>
+      </w:pPr>
+      <w:r>
+        <w:t xml:space="preserve">Step </w:t>
+      </w:r>
+      <w:r>
+        <w:fldChar w:fldCharType="begin"/>
+      </w:r>
+      <w:r>
+        <w:instrText xml:space="preserve"> SEQ Step \* ARABIC </w:instrText>
+      </w:r>
+      <w:r>
+        <w:fldChar w:fldCharType="separate"/>
+      </w:r>
+      <w:r>
+        <w:rPr>
+          <w:noProof/>
+        </w:rPr>
+        <w:t>1</w:t>
+      </w:r>
+      <w:r>
+        <w:rPr>
+          <w:noProof/>
+        </w:rPr>
+        <w:fldChar w:fldCharType="end"/>
+      </w:r>
+      <w:r>
+        <w:rPr>
+          <w:noProof/>
+        </w:rPr>
+        <w:t xml:space="preserve"> </w:t>
+      </w:r>
+      <w:r>
+        <w:t>Download and install unity</w:t>
+      </w:r>
+      <w:r>
+        <w:t>3d.</w:t>
+      </w:r>
+    </w:p>
+    <w:p>
+      <w:pPr>
+        <w:pStyle w:val="Caption"/>
+      </w:pPr>
+      <w:r>
+        <w:t xml:space="preserve">Step </w:t>
+      </w:r>
+      <w:r>
+        <w:fldChar w:fldCharType="begin"/>
+      </w:r>
+      <w:r>
+        <w:instrText xml:space="preserve"> SEQ Step \* ARABIC </w:instrText>
+      </w:r>
+      <w:r>
+        <w:fldChar w:fldCharType="separate"/>
+      </w:r>
+      <w:r>
+        <w:rPr>
+          <w:noProof/>
+        </w:rPr>
+        <w:t>2</w:t>
+      </w:r>
+      <w:r>
+        <w:rPr>
+          <w:noProof/>
+        </w:rPr>
+        <w:fldChar w:fldCharType="end"/>
+      </w:r>
+      <w:proofErr w:type="gramStart"/>
+      <w:r>
+        <w:rPr>
+          <w:noProof/>
+        </w:rPr>
+        <w:t xml:space="preserve"> </w:t>
+      </w:r>
+      <w:r>
+        <w:t>Download mono</w:t>
+      </w:r>
+      <w:proofErr w:type="gramEnd"/>
+      <w:r>
+        <w:t xml:space="preserve"> and the interface.</w:t>
+      </w:r>
+    </w:p>
+    <w:p>
+      <w:pPr>
+        <w:pStyle w:val="Caption"/>
+      </w:pPr>
+      <w:r>
+        <w:t xml:space="preserve">Step </w:t>
+      </w:r>
+      <w:r>
+        <w:fldChar w:fldCharType="begin"/>
+      </w:r>
+      <w:r>
+        <w:instrText xml:space="preserve"> SEQ Step \* ARABIC </w:instrText>
+      </w:r>
+      <w:r>
+        <w:fldChar w:fldCharType="separate"/>
+      </w:r>
+      <w:r>
+        <w:rPr>
+          <w:noProof/>
+        </w:rPr>
+        <w:t>3</w:t>
+      </w:r>
+      <w:r>
+        <w:rPr>
+          <w:noProof/>
+        </w:rPr>
+        <w:fldChar w:fldCharType="end"/>
+      </w:r>
+      <w:r>
+        <w:rPr>
+          <w:noProof/>
+        </w:rPr>
+        <w:t xml:space="preserve"> </w:t>
+      </w:r>
+      <w:r>
+        <w:t>Open the project.</w:t>
+      </w:r>
+    </w:p>
+    <w:p/>
     <w:p>
       <w:pPr>
         <w:pStyle w:val="Caption"/>
@@ -29,15 +152,212 @@
           <w:rPr>
             <w:noProof/>
           </w:rPr>
-          <w:t>1</w:t>
+          <w:t>4</w:t>
         </w:r>
       </w:fldSimple>
-    </w:p>
-    <w:p>
-      <w:r>
-        <w:t>Download and install unity 3d.</w:t>
-      </w:r>
-    </w:p>
+      <w:r>
+        <w:t xml:space="preserve"> </w:t>
+      </w:r>
+      <w:r>
+        <w:t>Start server</w:t>
+      </w:r>
+    </w:p>
+    <w:p>
+      <w:r>
+        <w:t xml:space="preserve">To start the server you need to open the mono command line.  It should look something like this. </w:t>
+      </w:r>
+    </w:p>
+    <w:p>
+      <w:r>
+        <w:rPr>
+          <w:noProof/>
+          <w:lang w:eastAsia="en-GB"/>
+        </w:rPr>
+        <w:drawing>
+          <wp:inline distT="0" distB="0" distL="0" distR="0">
+            <wp:extent cx="5734050" cy="2971800"/>
+            <wp:effectExtent l="0" t="0" r="0" b="0"/>
+            <wp:docPr id="1" name="Picture 1"/>
+            <wp:cNvGraphicFramePr>
+              <a:graphicFrameLocks xmlns:a="http://schemas.openxmlformats.org/drawingml/2006/main" noChangeAspect="1"/>
+            </wp:cNvGraphicFramePr>
+            <a:graphic xmlns:a="http://schemas.openxmlformats.org/drawingml/2006/main">
+              <a:graphicData uri="http://schemas.openxmlformats.org/drawingml/2006/picture">
+                <pic:pic xmlns:pic="http://schemas.openxmlformats.org/drawingml/2006/picture">
+                  <pic:nvPicPr>
+                    <pic:cNvPr id="0" name="Picture 1"/>
+                    <pic:cNvPicPr>
+                      <a:picLocks noChangeAspect="1" noChangeArrowheads="1"/>
+                    </pic:cNvPicPr>
+                  </pic:nvPicPr>
+                  <pic:blipFill>
+                    <a:blip r:embed="rId6">
+                      <a:extLst>
+                        <a:ext uri="{28A0092B-C50C-407E-A947-70E740481C1C}">
+                          <a14:useLocalDpi xmlns:a14="http://schemas.microsoft.com/office/drawing/2010/main" val="0"/>
+                        </a:ext>
+                      </a:extLst>
+                    </a:blip>
+                    <a:srcRect/>
+                    <a:stretch>
+                      <a:fillRect/>
+                    </a:stretch>
+                  </pic:blipFill>
+                  <pic:spPr bwMode="auto">
+                    <a:xfrm>
+                      <a:off x="0" y="0"/>
+                      <a:ext cx="5734050" cy="2971800"/>
+                    </a:xfrm>
+                    <a:prstGeom prst="rect">
+                      <a:avLst/>
+                    </a:prstGeom>
+                    <a:noFill/>
+                    <a:ln>
+                      <a:noFill/>
+                    </a:ln>
+                  </pic:spPr>
+                </pic:pic>
+              </a:graphicData>
+            </a:graphic>
+          </wp:inline>
+        </w:drawing>
+      </w:r>
+    </w:p>
+    <w:p>
+      <w:r>
+        <w:t>In the command line, change to the correct directory. Use the “cd” command.  For me the command is.</w:t>
+      </w:r>
+    </w:p>
+    <w:p>
+      <w:r>
+        <w:rPr>
+          <w:noProof/>
+          <w:lang w:eastAsia="en-GB"/>
+        </w:rPr>
+        <w:drawing>
+          <wp:inline distT="0" distB="0" distL="0" distR="0">
+            <wp:extent cx="5724525" cy="266700"/>
+            <wp:effectExtent l="0" t="0" r="9525" b="0"/>
+            <wp:docPr id="2" name="Picture 2"/>
+            <wp:cNvGraphicFramePr>
+              <a:graphicFrameLocks xmlns:a="http://schemas.openxmlformats.org/drawingml/2006/main" noChangeAspect="1"/>
+            </wp:cNvGraphicFramePr>
+            <a:graphic xmlns:a="http://schemas.openxmlformats.org/drawingml/2006/main">
+              <a:graphicData uri="http://schemas.openxmlformats.org/drawingml/2006/picture">
+                <pic:pic xmlns:pic="http://schemas.openxmlformats.org/drawingml/2006/picture">
+                  <pic:nvPicPr>
+                    <pic:cNvPr id="0" name="Picture 2"/>
+                    <pic:cNvPicPr>
+                      <a:picLocks noChangeAspect="1" noChangeArrowheads="1"/>
+                    </pic:cNvPicPr>
+                  </pic:nvPicPr>
+                  <pic:blipFill>
+                    <a:blip r:embed="rId7">
+                      <a:extLst>
+                        <a:ext uri="{28A0092B-C50C-407E-A947-70E740481C1C}">
+                          <a14:useLocalDpi xmlns:a14="http://schemas.microsoft.com/office/drawing/2010/main" val="0"/>
+                        </a:ext>
+                      </a:extLst>
+                    </a:blip>
+                    <a:srcRect/>
+                    <a:stretch>
+                      <a:fillRect/>
+                    </a:stretch>
+                  </pic:blipFill>
+                  <pic:spPr bwMode="auto">
+                    <a:xfrm>
+                      <a:off x="0" y="0"/>
+                      <a:ext cx="5724525" cy="266700"/>
+                    </a:xfrm>
+                    <a:prstGeom prst="rect">
+                      <a:avLst/>
+                    </a:prstGeom>
+                    <a:noFill/>
+                    <a:ln>
+                      <a:noFill/>
+                    </a:ln>
+                  </pic:spPr>
+                </pic:pic>
+              </a:graphicData>
+            </a:graphic>
+          </wp:inline>
+        </w:drawing>
+      </w:r>
+    </w:p>
+    <w:p>
+      <w:r>
+        <w:t>When you are in the correct directory you need to start the server. To start the server you need to run the “</w:t>
+      </w:r>
+      <w:proofErr w:type="spellStart"/>
+      <w:r>
+        <w:t>xsp</w:t>
+      </w:r>
+      <w:proofErr w:type="spellEnd"/>
+      <w:r>
+        <w:t>”</w:t>
+      </w:r>
+      <w:r>
+        <w:t xml:space="preserve"> command. Once this command has run you should see the following.</w:t>
+      </w:r>
+    </w:p>
+    <w:p>
+      <w:r>
+        <w:rPr>
+          <w:noProof/>
+          <w:lang w:eastAsia="en-GB"/>
+        </w:rPr>
+        <w:drawing>
+          <wp:inline distT="0" distB="0" distL="0" distR="0">
+            <wp:extent cx="5724525" cy="1038225"/>
+            <wp:effectExtent l="0" t="0" r="9525" b="9525"/>
+            <wp:docPr id="3" name="Picture 3"/>
+            <wp:cNvGraphicFramePr>
+              <a:graphicFrameLocks xmlns:a="http://schemas.openxmlformats.org/drawingml/2006/main" noChangeAspect="1"/>
+            </wp:cNvGraphicFramePr>
+            <a:graphic xmlns:a="http://schemas.openxmlformats.org/drawingml/2006/main">
+              <a:graphicData uri="http://schemas.openxmlformats.org/drawingml/2006/picture">
+                <pic:pic xmlns:pic="http://schemas.openxmlformats.org/drawingml/2006/picture">
+                  <pic:nvPicPr>
+                    <pic:cNvPr id="0" name="Picture 3"/>
+                    <pic:cNvPicPr>
+                      <a:picLocks noChangeAspect="1" noChangeArrowheads="1"/>
+                    </pic:cNvPicPr>
+                  </pic:nvPicPr>
+                  <pic:blipFill>
+                    <a:blip r:embed="rId8">
+                      <a:extLst>
+                        <a:ext uri="{28A0092B-C50C-407E-A947-70E740481C1C}">
+                          <a14:useLocalDpi xmlns:a14="http://schemas.microsoft.com/office/drawing/2010/main" val="0"/>
+                        </a:ext>
+                      </a:extLst>
+                    </a:blip>
+                    <a:srcRect/>
+                    <a:stretch>
+                      <a:fillRect/>
+                    </a:stretch>
+                  </pic:blipFill>
+                  <pic:spPr bwMode="auto">
+                    <a:xfrm>
+                      <a:off x="0" y="0"/>
+                      <a:ext cx="5724525" cy="1038225"/>
+                    </a:xfrm>
+                    <a:prstGeom prst="rect">
+                      <a:avLst/>
+                    </a:prstGeom>
+                    <a:noFill/>
+                    <a:ln>
+                      <a:noFill/>
+                    </a:ln>
+                  </pic:spPr>
+                </pic:pic>
+              </a:graphicData>
+            </a:graphic>
+          </wp:inline>
+        </w:drawing>
+      </w:r>
+    </w:p>
+    <w:p/>
+    <w:p/>
     <w:p>
       <w:pPr>
         <w:pStyle w:val="Caption"/>
@@ -50,52 +370,41 @@
           <w:rPr>
             <w:noProof/>
           </w:rPr>
-          <w:t>2</w:t>
+          <w:t>5</w:t>
         </w:r>
       </w:fldSimple>
-    </w:p>
-    <w:p>
-      <w:r>
-        <w:t>Download mono and the interface.</w:t>
-      </w:r>
-    </w:p>
-    <w:p>
-      <w:pPr>
-        <w:pStyle w:val="Caption"/>
-      </w:pPr>
-      <w:r>
-        <w:t xml:space="preserve">Step </w:t>
-      </w:r>
-      <w:fldSimple w:instr=" SEQ Step \* ARABIC ">
-        <w:r>
-          <w:rPr>
-            <w:noProof/>
-          </w:rPr>
-          <w:t>3</w:t>
-        </w:r>
-      </w:fldSimple>
-    </w:p>
-    <w:p>
-      <w:r>
-        <w:t>Open the project.</w:t>
-      </w:r>
+      <w:r>
+        <w:t xml:space="preserve"> </w:t>
+      </w:r>
+      <w:proofErr w:type="spellStart"/>
+      <w:r>
+        <w:t>Wdsl</w:t>
+      </w:r>
+      <w:proofErr w:type="spellEnd"/>
+      <w:r>
+        <w:t xml:space="preserve"> the file</w:t>
+      </w:r>
+    </w:p>
+    <w:p>
+      <w:r>
+        <w:t xml:space="preserve">Now we need to generate the C# code to allow unity game object to access the server. </w:t>
+      </w:r>
+    </w:p>
+    <w:p>
+      <w:r>
+        <w:t xml:space="preserve">Leave the server up just now. Open up a second mono command line. </w:t>
+      </w:r>
+    </w:p>
+    <w:p>
+      <w:r>
+        <w:t xml:space="preserve">Change directory again to the correct folder. </w:t>
+      </w:r>
+    </w:p>
+    <w:p>
+      <w:bookmarkStart w:id="0" w:name="_GoBack"/>
+      <w:bookmarkEnd w:id="0"/>
     </w:p>
     <w:p/>
-    <w:p>
-      <w:r>
-        <w:t>Start server</w:t>
-      </w:r>
-    </w:p>
-    <w:p>
-      <w:proofErr w:type="spellStart"/>
-      <w:r>
-        <w:t>Wdsl</w:t>
-      </w:r>
-      <w:proofErr w:type="spellEnd"/>
-      <w:r>
-        <w:t xml:space="preserve"> the file</w:t>
-      </w:r>
-    </w:p>
     <w:p>
       <w:r>
         <w:t xml:space="preserve">Transfer the </w:t>
@@ -116,10 +425,7 @@
     </w:p>
     <w:p/>
     <w:p/>
-    <w:p>
-      <w:bookmarkStart w:id="0" w:name="_GoBack"/>
-      <w:bookmarkEnd w:id="0"/>
-    </w:p>
+    <w:p/>
     <w:sectPr>
       <w:pgSz w:w="11906" w:h="16838"/>
       <w:pgMar w:top="1440" w:right="1440" w:bottom="1440" w:left="1440" w:header="708" w:footer="708" w:gutter="0"/>
@@ -336,6 +642,36 @@
       <w:szCs w:val="18"/>
     </w:rPr>
   </w:style>
+  <w:style w:type="paragraph" w:styleId="BalloonText">
+    <w:name w:val="Balloon Text"/>
+    <w:basedOn w:val="Normal"/>
+    <w:link w:val="BalloonTextChar"/>
+    <w:uiPriority w:val="99"/>
+    <w:semiHidden/>
+    <w:unhideWhenUsed/>
+    <w:rsid w:val="00CA0284"/>
+    <w:pPr>
+      <w:spacing w:after="0" w:line="240" w:lineRule="auto"/>
+    </w:pPr>
+    <w:rPr>
+      <w:rFonts w:ascii="Tahoma" w:hAnsi="Tahoma" w:cs="Tahoma"/>
+      <w:sz w:val="16"/>
+      <w:szCs w:val="16"/>
+    </w:rPr>
+  </w:style>
+  <w:style w:type="character" w:customStyle="1" w:styleId="BalloonTextChar">
+    <w:name w:val="Balloon Text Char"/>
+    <w:basedOn w:val="DefaultParagraphFont"/>
+    <w:link w:val="BalloonText"/>
+    <w:uiPriority w:val="99"/>
+    <w:semiHidden/>
+    <w:rsid w:val="00CA0284"/>
+    <w:rPr>
+      <w:rFonts w:ascii="Tahoma" w:hAnsi="Tahoma" w:cs="Tahoma"/>
+      <w:sz w:val="16"/>
+      <w:szCs w:val="16"/>
+    </w:rPr>
+  </w:style>
 </w:styles>
 </file>
 
@@ -543,6 +879,36 @@
       <w:color w:val="4F81BD" w:themeColor="accent1"/>
       <w:sz w:val="18"/>
       <w:szCs w:val="18"/>
+    </w:rPr>
+  </w:style>
+  <w:style w:type="paragraph" w:styleId="BalloonText">
+    <w:name w:val="Balloon Text"/>
+    <w:basedOn w:val="Normal"/>
+    <w:link w:val="BalloonTextChar"/>
+    <w:uiPriority w:val="99"/>
+    <w:semiHidden/>
+    <w:unhideWhenUsed/>
+    <w:rsid w:val="00CA0284"/>
+    <w:pPr>
+      <w:spacing w:after="0" w:line="240" w:lineRule="auto"/>
+    </w:pPr>
+    <w:rPr>
+      <w:rFonts w:ascii="Tahoma" w:hAnsi="Tahoma" w:cs="Tahoma"/>
+      <w:sz w:val="16"/>
+      <w:szCs w:val="16"/>
+    </w:rPr>
+  </w:style>
+  <w:style w:type="character" w:customStyle="1" w:styleId="BalloonTextChar">
+    <w:name w:val="Balloon Text Char"/>
+    <w:basedOn w:val="DefaultParagraphFont"/>
+    <w:link w:val="BalloonText"/>
+    <w:uiPriority w:val="99"/>
+    <w:semiHidden/>
+    <w:rsid w:val="00CA0284"/>
+    <w:rPr>
+      <w:rFonts w:ascii="Tahoma" w:hAnsi="Tahoma" w:cs="Tahoma"/>
+      <w:sz w:val="16"/>
+      <w:szCs w:val="16"/>
     </w:rPr>
   </w:style>
 </w:styles>
@@ -838,7 +1204,7 @@
 </file>
 
 <file path=customXml/itemProps1.xml><?xml version="1.0" encoding="utf-8"?>
-<ds:datastoreItem xmlns:ds="http://schemas.openxmlformats.org/officeDocument/2006/customXml" ds:itemID="{07CA9508-00BB-492C-B667-2CA69C11394F}">
+<ds:datastoreItem xmlns:ds="http://schemas.openxmlformats.org/officeDocument/2006/customXml" ds:itemID="{75320146-6591-4790-AE0F-28B3C8048EC1}">
   <ds:schemaRefs>
     <ds:schemaRef ds:uri="http://schemas.openxmlformats.org/officeDocument/2006/bibliography"/>
   </ds:schemaRefs>

</xml_diff>